<commit_message>
docs: añadir paquete a la edt
</commit_message>
<xml_diff>
--- a/Documentacion/Planificacion/Lineas Base/EDT.docx
+++ b/Documentacion/Planificacion/Lineas Base/EDT.docx
@@ -298,10 +298,10 @@
           <w:lang w:val="es-PA"/>
         </w:rPr>
         <w:drawing>
-          <wp:inline distT="0" distB="0" distL="0" distR="0" wp14:anchorId="6A0DB3D3" wp14:editId="672AD633">
-            <wp:extent cx="9431134" cy="4095750"/>
+          <wp:inline distT="0" distB="0" distL="0" distR="0" wp14:anchorId="07E4E0C3" wp14:editId="4A4048F8">
+            <wp:extent cx="9511169" cy="4457700"/>
             <wp:effectExtent l="0" t="0" r="0" b="0"/>
-            <wp:docPr id="984446195" name="Imagen 1"/>
+            <wp:docPr id="1602205468" name="Imagen 1" descr="Tabla&#10;&#10;El contenido generado por IA puede ser incorrecto."/>
             <wp:cNvGraphicFramePr>
               <a:graphicFrameLocks xmlns:a="http://schemas.openxmlformats.org/drawingml/2006/main" noChangeAspect="1"/>
             </wp:cNvGraphicFramePr>
@@ -309,10 +309,8 @@
               <a:graphicData uri="http://schemas.openxmlformats.org/drawingml/2006/picture">
                 <pic:pic xmlns:pic="http://schemas.openxmlformats.org/drawingml/2006/picture">
                   <pic:nvPicPr>
-                    <pic:cNvPr id="0" name="Picture 1"/>
-                    <pic:cNvPicPr>
-                      <a:picLocks noChangeAspect="1" noChangeArrowheads="1"/>
-                    </pic:cNvPicPr>
+                    <pic:cNvPr id="1602205468" name="Imagen 1" descr="Tabla&#10;&#10;El contenido generado por IA puede ser incorrecto."/>
+                    <pic:cNvPicPr/>
                   </pic:nvPicPr>
                   <pic:blipFill>
                     <a:blip r:embed="rId6">
@@ -322,23 +320,18 @@
                         </a:ext>
                       </a:extLst>
                     </a:blip>
-                    <a:srcRect/>
                     <a:stretch>
                       <a:fillRect/>
                     </a:stretch>
                   </pic:blipFill>
-                  <pic:spPr bwMode="auto">
+                  <pic:spPr>
                     <a:xfrm>
                       <a:off x="0" y="0"/>
-                      <a:ext cx="9436636" cy="4098139"/>
+                      <a:ext cx="9513377" cy="4458735"/>
                     </a:xfrm>
                     <a:prstGeom prst="rect">
                       <a:avLst/>
                     </a:prstGeom>
-                    <a:noFill/>
-                    <a:ln>
-                      <a:noFill/>
-                    </a:ln>
                   </pic:spPr>
                 </pic:pic>
               </a:graphicData>

</xml_diff>